<commit_message>
fix loi ko vao dc admin
</commit_message>
<xml_diff>
--- a/lam/New Microsoft Word Document.docx
+++ b/lam/New Microsoft Word Document.docx
@@ -1059,8 +1059,6 @@
       <w:r>
         <w:t xml:space="preserve">: </w:t>
       </w:r>
-      <w:bookmarkStart w:id="0" w:name="_GoBack"/>
-      <w:bookmarkEnd w:id="0"/>
     </w:p>
     <w:p>
       <w:r>
@@ -3785,6 +3783,132 @@
       </w:r>
     </w:p>
     <w:p/>
+    <w:p/>
+    <w:p/>
+    <w:p>
+      <w:proofErr w:type="spellStart"/>
+      <w:r>
+        <w:t>Merchant_site_code</w:t>
+      </w:r>
+      <w:proofErr w:type="spellEnd"/>
+      <w:r>
+        <w:t xml:space="preserve"> + ' </w:t>
+      </w:r>
+      <w:bookmarkStart w:id="0" w:name="_GoBack"/>
+      <w:bookmarkEnd w:id="0"/>
+      <w:r>
+        <w:t xml:space="preserve">' + </w:t>
+      </w:r>
+      <w:proofErr w:type="spellStart"/>
+      <w:r>
+        <w:t>return_url</w:t>
+      </w:r>
+      <w:proofErr w:type="spellEnd"/>
+      <w:r>
+        <w:t xml:space="preserve"> + ' ' + receiver + ' ' + </w:t>
+      </w:r>
+      <w:proofErr w:type="spellStart"/>
+      <w:r>
+        <w:t>transaction_info</w:t>
+      </w:r>
+      <w:proofErr w:type="spellEnd"/>
+      <w:r>
+        <w:t xml:space="preserve"> + ' ' + </w:t>
+      </w:r>
+      <w:proofErr w:type="spellStart"/>
+      <w:r>
+        <w:t>order_code</w:t>
+      </w:r>
+      <w:proofErr w:type="spellEnd"/>
+      <w:r>
+        <w:t xml:space="preserve"> + ' ' + price + ' ' + currency + ' ' + quantity + ' ' + tax + ' ' + discount + ' ' + </w:t>
+      </w:r>
+      <w:proofErr w:type="spellStart"/>
+      <w:r>
+        <w:t>fee_cal</w:t>
+      </w:r>
+      <w:proofErr w:type="spellEnd"/>
+      <w:r>
+        <w:t xml:space="preserve"> + ' ' + </w:t>
+      </w:r>
+      <w:proofErr w:type="spellStart"/>
+      <w:r>
+        <w:t>fee_shipping</w:t>
+      </w:r>
+      <w:proofErr w:type="spellEnd"/>
+      <w:r>
+        <w:t xml:space="preserve"> + ' ' + Skype: hotrokythuat02@nganluong.vn Mail: hotrokythuat@nganluong.vn NganLuong.vn – </w:t>
+      </w:r>
+      <w:proofErr w:type="spellStart"/>
+      <w:r>
+        <w:t>Tích</w:t>
+      </w:r>
+      <w:proofErr w:type="spellEnd"/>
+      <w:r>
+        <w:t xml:space="preserve"> </w:t>
+      </w:r>
+      <w:proofErr w:type="spellStart"/>
+      <w:r>
+        <w:t>hợp</w:t>
+      </w:r>
+      <w:proofErr w:type="spellEnd"/>
+      <w:r>
+        <w:t xml:space="preserve"> </w:t>
+      </w:r>
+      <w:proofErr w:type="spellStart"/>
+      <w:r>
+        <w:t>tiêu</w:t>
+      </w:r>
+      <w:proofErr w:type="spellEnd"/>
+      <w:r>
+        <w:t xml:space="preserve"> </w:t>
+      </w:r>
+      <w:proofErr w:type="spellStart"/>
+      <w:r>
+        <w:t>chuẩn</w:t>
+      </w:r>
+      <w:proofErr w:type="spellEnd"/>
+      <w:r>
+        <w:t xml:space="preserve"> – Checkout version 2.0 </w:t>
+      </w:r>
+      <w:proofErr w:type="spellStart"/>
+      <w:r>
+        <w:t>order_description</w:t>
+      </w:r>
+      <w:proofErr w:type="spellEnd"/>
+      <w:r>
+        <w:t xml:space="preserve"> + ' ' + </w:t>
+      </w:r>
+      <w:proofErr w:type="spellStart"/>
+      <w:r>
+        <w:t>buyer_info</w:t>
+      </w:r>
+      <w:proofErr w:type="spellEnd"/>
+      <w:r>
+        <w:t xml:space="preserve"> + ' ' + </w:t>
+      </w:r>
+      <w:proofErr w:type="spellStart"/>
+      <w:r>
+        <w:t>affiliate_code</w:t>
+      </w:r>
+      <w:proofErr w:type="spellEnd"/>
+      <w:r>
+        <w:t xml:space="preserve"> + ' ' + </w:t>
+      </w:r>
+      <w:proofErr w:type="spellStart"/>
+      <w:r>
+        <w:t>secure_pass</w:t>
+      </w:r>
+      <w:proofErr w:type="spellEnd"/>
+      <w:r>
+        <w:t xml:space="preserve"> '</w:t>
+      </w:r>
+      <w:proofErr w:type="gramStart"/>
+      <w:r>
+        <w:t>)`</w:t>
+      </w:r>
+      <w:proofErr w:type="gramEnd"/>
+    </w:p>
     <w:sectPr>
       <w:pgSz w:w="12240" w:h="15840"/>
       <w:pgMar w:top="1440" w:right="1440" w:bottom="1440" w:left="1440" w:header="720" w:footer="720" w:gutter="0"/>

</xml_diff>